<commit_message>
:dog: finished task 1 from 'inheritance' - Person
</commit_message>
<xml_diff>
--- a/Files/03.CSharp-DB-Advanced-OOP-Intro-Inheritance-Exercises.docx
+++ b/Files/03.CSharp-DB-Advanced-OOP-Intro-Inheritance-Exercises.docx
@@ -1,6 +1,6 @@
 
 <file path=word/document.xml><?xml version="1.0" encoding="utf-8"?>
-<w:document xmlns:wpc="http://schemas.microsoft.com/office/word/2010/wordprocessingCanvas" xmlns:cx="http://schemas.microsoft.com/office/drawing/2014/chartex" xmlns:cx1="http://schemas.microsoft.com/office/drawing/2015/9/8/chartex" xmlns:cx2="http://schemas.microsoft.com/office/drawing/2015/10/21/chartex" xmlns:cx3="http://schemas.microsoft.com/office/drawing/2016/5/9/chartex" xmlns:cx4="http://schemas.microsoft.com/office/drawing/2016/5/10/chartex" xmlns:cx5="http://schemas.microsoft.com/office/drawing/2016/5/11/chartex" xmlns:cx6="http://schemas.microsoft.com/office/drawing/2016/5/12/chartex" xmlns:cx7="http://schemas.microsoft.com/office/drawing/2016/5/13/chartex" xmlns:cx8="http://schemas.microsoft.com/office/drawing/2016/5/14/chartex" xmlns:mc="http://schemas.openxmlformats.org/markup-compatibility/2006" xmlns:aink="http://schemas.microsoft.com/office/drawing/2016/ink" xmlns:am3d="http://schemas.microsoft.com/office/drawing/2017/model3d" xmlns:o="urn:schemas-microsoft-com:office:office" xmlns:r="http://schemas.openxmlformats.org/officeDocument/2006/relationships" xmlns:m="http://schemas.openxmlformats.org/officeDocument/2006/math" xmlns:v="urn:schemas-microsoft-com:vml" xmlns:wp14="http://schemas.microsoft.com/office/word/2010/wordprocessingDrawing" xmlns:wp="http://schemas.openxmlformats.org/drawingml/2006/wordprocessingDrawing" xmlns:w10="urn:schemas-microsoft-com:office:word" xmlns:w="http://schemas.openxmlformats.org/wordprocessingml/2006/main" xmlns:w14="http://schemas.microsoft.com/office/word/2010/wordml" xmlns:w15="http://schemas.microsoft.com/office/word/2012/wordml" xmlns:w16cid="http://schemas.microsoft.com/office/word/2016/wordml/cid" xmlns:w16se="http://schemas.microsoft.com/office/word/2015/wordml/symex" xmlns:wpg="http://schemas.microsoft.com/office/word/2010/wordprocessingGroup" xmlns:wpi="http://schemas.microsoft.com/office/word/2010/wordprocessingInk" xmlns:wne="http://schemas.microsoft.com/office/word/2006/wordml" xmlns:wps="http://schemas.microsoft.com/office/word/2010/wordprocessingShape" mc:Ignorable="w14 w15 w16se w16cid wp14">
+<w:document xmlns:wpc="http://schemas.microsoft.com/office/word/2010/wordprocessingCanvas" xmlns:cx="http://schemas.microsoft.com/office/drawing/2014/chartex" xmlns:cx1="http://schemas.microsoft.com/office/drawing/2015/9/8/chartex" xmlns:mc="http://schemas.openxmlformats.org/markup-compatibility/2006" xmlns:o="urn:schemas-microsoft-com:office:office" xmlns:r="http://schemas.openxmlformats.org/officeDocument/2006/relationships" xmlns:m="http://schemas.openxmlformats.org/officeDocument/2006/math" xmlns:v="urn:schemas-microsoft-com:vml" xmlns:wp14="http://schemas.microsoft.com/office/word/2010/wordprocessingDrawing" xmlns:wp="http://schemas.openxmlformats.org/drawingml/2006/wordprocessingDrawing" xmlns:w10="urn:schemas-microsoft-com:office:word" xmlns:w="http://schemas.openxmlformats.org/wordprocessingml/2006/main" xmlns:w14="http://schemas.microsoft.com/office/word/2010/wordml" xmlns:w15="http://schemas.microsoft.com/office/word/2012/wordml" xmlns:w16se="http://schemas.microsoft.com/office/word/2015/wordml/symex" xmlns:wpg="http://schemas.microsoft.com/office/word/2010/wordprocessingGroup" xmlns:wpi="http://schemas.microsoft.com/office/word/2010/wordprocessingInk" xmlns:wne="http://schemas.microsoft.com/office/word/2006/wordml" xmlns:wps="http://schemas.microsoft.com/office/word/2010/wordprocessingShape" mc:Ignorable="w14 w15 w16se wp14">
   <w:body>
     <w:p>
       <w:pPr>
@@ -3440,6 +3440,8 @@
             </w:r>
           </w:p>
         </w:tc>
+        <w:bookmarkStart w:id="2" w:name="_GoBack"/>
+        <w:bookmarkEnd w:id="2"/>
       </w:tr>
     </w:tbl>
     <w:p>
@@ -3573,8 +3575,8 @@
         </w:rPr>
         <w:t>"</w:t>
       </w:r>
-      <w:bookmarkStart w:id="2" w:name="OLE_LINK5"/>
-      <w:bookmarkStart w:id="3" w:name="OLE_LINK6"/>
+      <w:bookmarkStart w:id="3" w:name="OLE_LINK5"/>
+      <w:bookmarkStart w:id="4" w:name="OLE_LINK6"/>
       <w:r>
         <w:rPr>
           <w:rFonts w:eastAsia="MS Mincho"/>
@@ -3619,8 +3621,8 @@
         </w:rPr>
         <w:t xml:space="preserve"> than 15!</w:t>
       </w:r>
-      <w:bookmarkEnd w:id="2"/>
       <w:bookmarkEnd w:id="3"/>
+      <w:bookmarkEnd w:id="4"/>
       <w:r>
         <w:rPr>
           <w:rFonts w:eastAsia="MS Mincho"/>
@@ -4483,6 +4485,7 @@
               <w:spacing w:after="0" w:line="240" w:lineRule="auto"/>
               <w:rPr>
                 <w:rFonts w:ascii="Consolas" w:hAnsi="Consolas" w:cs="Consolas"/>
+                <w:noProof/>
                 <w:color w:val="000000"/>
                 <w:sz w:val="19"/>
                 <w:szCs w:val="19"/>
@@ -4520,17 +4523,7 @@
                 <w:szCs w:val="19"/>
                 <w:highlight w:val="white"/>
               </w:rPr>
-              <w:t>(name, age</w:t>
-            </w:r>
-            <w:r>
-              <w:rPr>
-                <w:rFonts w:ascii="Consolas" w:hAnsi="Consolas" w:cs="Consolas"/>
-                <w:color w:val="000000"/>
-                <w:sz w:val="19"/>
-                <w:szCs w:val="19"/>
-                <w:highlight w:val="white"/>
-              </w:rPr>
-              <w:t>)</w:t>
+              <w:t>(name, age)</w:t>
             </w:r>
           </w:p>
           <w:p>
@@ -4542,21 +4535,71 @@
               <w:spacing w:after="0" w:line="240" w:lineRule="auto"/>
               <w:rPr>
                 <w:rFonts w:ascii="Consolas" w:hAnsi="Consolas" w:cs="Consolas"/>
-                <w:color w:val="000000"/>
-                <w:sz w:val="19"/>
-                <w:szCs w:val="19"/>
-                <w:highlight w:val="white"/>
-              </w:rPr>
-            </w:pPr>
-            <w:r>
-              <w:rPr>
-                <w:rFonts w:ascii="Consolas" w:hAnsi="Consolas" w:cs="Consolas"/>
+                <w:noProof/>
+                <w:color w:val="000000"/>
+                <w:sz w:val="19"/>
+                <w:szCs w:val="19"/>
+                <w:highlight w:val="white"/>
+              </w:rPr>
+            </w:pPr>
+            <w:r>
+              <w:rPr>
+                <w:rFonts w:ascii="Consolas" w:hAnsi="Consolas" w:cs="Consolas"/>
+                <w:noProof/>
                 <w:color w:val="000000"/>
                 <w:sz w:val="19"/>
                 <w:szCs w:val="19"/>
                 <w:highlight w:val="white"/>
               </w:rPr>
               <w:t>{</w:t>
+            </w:r>
+          </w:p>
+          <w:p>
+            <w:pPr>
+              <w:overflowPunct/>
+              <w:autoSpaceDE w:val="0"/>
+              <w:autoSpaceDN w:val="0"/>
+              <w:adjustRightInd w:val="0"/>
+              <w:spacing w:after="0" w:line="240" w:lineRule="auto"/>
+              <w:rPr>
+                <w:rFonts w:ascii="Consolas" w:hAnsi="Consolas" w:cs="Consolas"/>
+                <w:noProof/>
+                <w:color w:val="000000"/>
+                <w:sz w:val="19"/>
+                <w:szCs w:val="19"/>
+                <w:highlight w:val="white"/>
+              </w:rPr>
+            </w:pPr>
+            <w:r>
+              <w:rPr>
+                <w:rFonts w:ascii="Consolas" w:hAnsi="Consolas" w:cs="Consolas"/>
+                <w:noProof/>
+                <w:color w:val="000000"/>
+                <w:sz w:val="19"/>
+                <w:szCs w:val="19"/>
+                <w:highlight w:val="white"/>
+              </w:rPr>
+              <w:t xml:space="preserve">    </w:t>
+            </w:r>
+            <w:r>
+              <w:rPr>
+                <w:rFonts w:ascii="Consolas" w:hAnsi="Consolas" w:cs="Consolas"/>
+                <w:noProof/>
+                <w:color w:val="0000FF"/>
+                <w:sz w:val="19"/>
+                <w:szCs w:val="19"/>
+              </w:rPr>
+              <w:t>this</w:t>
+            </w:r>
+            <w:r>
+              <w:rPr>
+                <w:rFonts w:ascii="Consolas" w:hAnsi="Consolas" w:cs="Consolas"/>
+                <w:noProof/>
+                <w:color w:val="000000"/>
+                <w:sz w:val="19"/>
+                <w:szCs w:val="19"/>
+              </w:rPr>
+              <w:t>.Age = age;</w:t>
             </w:r>
           </w:p>
           <w:p>
@@ -4582,10 +4625,14 @@
               </w:tabs>
               <w:overflowPunct/>
               <w:spacing w:after="0" w:line="240" w:lineRule="auto"/>
-            </w:pPr>
-            <w:r>
-              <w:rPr>
-                <w:rFonts w:ascii="Consolas" w:hAnsi="Consolas" w:cs="Consolas"/>
+              <w:rPr>
+                <w:noProof/>
+              </w:rPr>
+            </w:pPr>
+            <w:r>
+              <w:rPr>
+                <w:rFonts w:ascii="Consolas" w:hAnsi="Consolas" w:cs="Consolas"/>
+                <w:noProof/>
                 <w:color w:val="000000"/>
                 <w:sz w:val="19"/>
                 <w:szCs w:val="19"/>
@@ -4767,7 +4814,17 @@
                 <w:szCs w:val="19"/>
                 <w:highlight w:val="white"/>
               </w:rPr>
-              <w:t xml:space="preserve">new </w:t>
+              <w:t>override</w:t>
+            </w:r>
+            <w:r>
+              <w:rPr>
+                <w:rFonts w:ascii="Consolas" w:hAnsi="Consolas" w:cs="Consolas"/>
+                <w:color w:val="0000FF"/>
+                <w:sz w:val="19"/>
+                <w:szCs w:val="19"/>
+                <w:highlight w:val="white"/>
+              </w:rPr>
+              <w:t xml:space="preserve"> </w:t>
             </w:r>
             <w:r>
               <w:rPr>
@@ -5495,8 +5552,8 @@
         </w:rPr>
         <w:t>"</w:t>
       </w:r>
-      <w:bookmarkStart w:id="4" w:name="OLE_LINK13"/>
-      <w:bookmarkStart w:id="5" w:name="OLE_LINK14"/>
+      <w:bookmarkStart w:id="5" w:name="OLE_LINK13"/>
+      <w:bookmarkStart w:id="6" w:name="OLE_LINK14"/>
       <w:r>
         <w:rPr>
           <w:rFonts w:eastAsia="MS Mincho"/>
@@ -5508,8 +5565,8 @@
         </w:rPr>
         <w:t>Author not valid!</w:t>
       </w:r>
-      <w:bookmarkEnd w:id="4"/>
       <w:bookmarkEnd w:id="5"/>
+      <w:bookmarkEnd w:id="6"/>
       <w:r>
         <w:rPr>
           <w:rFonts w:eastAsia="MS Mincho"/>
@@ -5594,8 +5651,8 @@
         </w:rPr>
         <w:t>"</w:t>
       </w:r>
-      <w:bookmarkStart w:id="6" w:name="OLE_LINK15"/>
-      <w:bookmarkStart w:id="7" w:name="OLE_LINK16"/>
+      <w:bookmarkStart w:id="7" w:name="OLE_LINK15"/>
+      <w:bookmarkStart w:id="8" w:name="OLE_LINK16"/>
       <w:r>
         <w:rPr>
           <w:rFonts w:eastAsia="MS Mincho"/>
@@ -5607,8 +5664,8 @@
         </w:rPr>
         <w:t>Title not valid!"</w:t>
       </w:r>
-      <w:bookmarkEnd w:id="6"/>
       <w:bookmarkEnd w:id="7"/>
+      <w:bookmarkEnd w:id="8"/>
     </w:p>
     <w:p>
       <w:pPr>
@@ -5657,8 +5714,8 @@
         </w:rPr>
         <w:t>"</w:t>
       </w:r>
-      <w:bookmarkStart w:id="8" w:name="OLE_LINK17"/>
-      <w:bookmarkStart w:id="9" w:name="OLE_LINK18"/>
+      <w:bookmarkStart w:id="9" w:name="OLE_LINK17"/>
+      <w:bookmarkStart w:id="10" w:name="OLE_LINK18"/>
       <w:r>
         <w:rPr>
           <w:rFonts w:eastAsia="MS Mincho"/>
@@ -5670,8 +5727,8 @@
         </w:rPr>
         <w:t>Price not valid!</w:t>
       </w:r>
-      <w:bookmarkEnd w:id="8"/>
       <w:bookmarkEnd w:id="9"/>
+      <w:bookmarkEnd w:id="10"/>
       <w:r>
         <w:rPr>
           <w:rFonts w:eastAsia="MS Mincho"/>
@@ -5956,8 +6013,8 @@
               </w:rPr>
               <w:t xml:space="preserve">    </w:t>
             </w:r>
-            <w:bookmarkStart w:id="10" w:name="OLE_LINK9"/>
-            <w:bookmarkStart w:id="11" w:name="OLE_LINK10"/>
+            <w:bookmarkStart w:id="11" w:name="OLE_LINK9"/>
+            <w:bookmarkStart w:id="12" w:name="OLE_LINK10"/>
             <w:r>
               <w:rPr>
                 <w:rFonts w:ascii="Consolas" w:hAnsi="Consolas" w:cs="Consolas"/>
@@ -6588,8 +6645,6 @@
               </w:rPr>
               <w:t>.WriteLine(goldenEditionBook);</w:t>
             </w:r>
-            <w:bookmarkStart w:id="12" w:name="_GoBack"/>
-            <w:bookmarkEnd w:id="12"/>
           </w:p>
           <w:p>
             <w:pPr>
@@ -6795,8 +6850,8 @@
               <w:t xml:space="preserve">    }</w:t>
             </w:r>
           </w:p>
-          <w:bookmarkEnd w:id="10"/>
           <w:bookmarkEnd w:id="11"/>
+          <w:bookmarkEnd w:id="12"/>
           <w:p>
             <w:pPr>
               <w:shd w:val="clear" w:color="auto" w:fill="FFFFFF"/>
@@ -14025,7 +14080,7 @@
 </file>
 
 <file path=word/endnotes.xml><?xml version="1.0" encoding="utf-8"?>
-<w:endnotes xmlns:wpc="http://schemas.microsoft.com/office/word/2010/wordprocessingCanvas" xmlns:cx="http://schemas.microsoft.com/office/drawing/2014/chartex" xmlns:cx1="http://schemas.microsoft.com/office/drawing/2015/9/8/chartex" xmlns:cx2="http://schemas.microsoft.com/office/drawing/2015/10/21/chartex" xmlns:cx3="http://schemas.microsoft.com/office/drawing/2016/5/9/chartex" xmlns:cx4="http://schemas.microsoft.com/office/drawing/2016/5/10/chartex" xmlns:cx5="http://schemas.microsoft.com/office/drawing/2016/5/11/chartex" xmlns:cx6="http://schemas.microsoft.com/office/drawing/2016/5/12/chartex" xmlns:cx7="http://schemas.microsoft.com/office/drawing/2016/5/13/chartex" xmlns:cx8="http://schemas.microsoft.com/office/drawing/2016/5/14/chartex" xmlns:mc="http://schemas.openxmlformats.org/markup-compatibility/2006" xmlns:aink="http://schemas.microsoft.com/office/drawing/2016/ink" xmlns:am3d="http://schemas.microsoft.com/office/drawing/2017/model3d" xmlns:o="urn:schemas-microsoft-com:office:office" xmlns:r="http://schemas.openxmlformats.org/officeDocument/2006/relationships" xmlns:m="http://schemas.openxmlformats.org/officeDocument/2006/math" xmlns:v="urn:schemas-microsoft-com:vml" xmlns:wp14="http://schemas.microsoft.com/office/word/2010/wordprocessingDrawing" xmlns:wp="http://schemas.openxmlformats.org/drawingml/2006/wordprocessingDrawing" xmlns:w10="urn:schemas-microsoft-com:office:word" xmlns:w="http://schemas.openxmlformats.org/wordprocessingml/2006/main" xmlns:w14="http://schemas.microsoft.com/office/word/2010/wordml" xmlns:w15="http://schemas.microsoft.com/office/word/2012/wordml" xmlns:w16cid="http://schemas.microsoft.com/office/word/2016/wordml/cid" xmlns:w16se="http://schemas.microsoft.com/office/word/2015/wordml/symex" xmlns:wpg="http://schemas.microsoft.com/office/word/2010/wordprocessingGroup" xmlns:wpi="http://schemas.microsoft.com/office/word/2010/wordprocessingInk" xmlns:wne="http://schemas.microsoft.com/office/word/2006/wordml" xmlns:wps="http://schemas.microsoft.com/office/word/2010/wordprocessingShape" mc:Ignorable="w14 w15 w16se w16cid wp14">
+<w:endnotes xmlns:wpc="http://schemas.microsoft.com/office/word/2010/wordprocessingCanvas" xmlns:cx="http://schemas.microsoft.com/office/drawing/2014/chartex" xmlns:cx1="http://schemas.microsoft.com/office/drawing/2015/9/8/chartex" xmlns:mc="http://schemas.openxmlformats.org/markup-compatibility/2006" xmlns:o="urn:schemas-microsoft-com:office:office" xmlns:r="http://schemas.openxmlformats.org/officeDocument/2006/relationships" xmlns:m="http://schemas.openxmlformats.org/officeDocument/2006/math" xmlns:v="urn:schemas-microsoft-com:vml" xmlns:wp14="http://schemas.microsoft.com/office/word/2010/wordprocessingDrawing" xmlns:wp="http://schemas.openxmlformats.org/drawingml/2006/wordprocessingDrawing" xmlns:w10="urn:schemas-microsoft-com:office:word" xmlns:w="http://schemas.openxmlformats.org/wordprocessingml/2006/main" xmlns:w14="http://schemas.microsoft.com/office/word/2010/wordml" xmlns:w15="http://schemas.microsoft.com/office/word/2012/wordml" xmlns:w16se="http://schemas.microsoft.com/office/word/2015/wordml/symex" xmlns:wpg="http://schemas.microsoft.com/office/word/2010/wordprocessingGroup" xmlns:wpi="http://schemas.microsoft.com/office/word/2010/wordprocessingInk" xmlns:wne="http://schemas.microsoft.com/office/word/2006/wordml" xmlns:wps="http://schemas.microsoft.com/office/word/2010/wordprocessingShape" mc:Ignorable="w14 w15 w16se wp14">
   <w:endnote w:type="separator" w:id="-1">
     <w:p>
       <w:pPr>
@@ -14050,7 +14105,7 @@
 </file>
 
 <file path=word/footer1.xml><?xml version="1.0" encoding="utf-8"?>
-<w:ftr xmlns:wpc="http://schemas.microsoft.com/office/word/2010/wordprocessingCanvas" xmlns:cx="http://schemas.microsoft.com/office/drawing/2014/chartex" xmlns:cx1="http://schemas.microsoft.com/office/drawing/2015/9/8/chartex" xmlns:cx2="http://schemas.microsoft.com/office/drawing/2015/10/21/chartex" xmlns:cx3="http://schemas.microsoft.com/office/drawing/2016/5/9/chartex" xmlns:cx4="http://schemas.microsoft.com/office/drawing/2016/5/10/chartex" xmlns:cx5="http://schemas.microsoft.com/office/drawing/2016/5/11/chartex" xmlns:cx6="http://schemas.microsoft.com/office/drawing/2016/5/12/chartex" xmlns:cx7="http://schemas.microsoft.com/office/drawing/2016/5/13/chartex" xmlns:cx8="http://schemas.microsoft.com/office/drawing/2016/5/14/chartex" xmlns:mc="http://schemas.openxmlformats.org/markup-compatibility/2006" xmlns:aink="http://schemas.microsoft.com/office/drawing/2016/ink" xmlns:am3d="http://schemas.microsoft.com/office/drawing/2017/model3d" xmlns:o="urn:schemas-microsoft-com:office:office" xmlns:r="http://schemas.openxmlformats.org/officeDocument/2006/relationships" xmlns:m="http://schemas.openxmlformats.org/officeDocument/2006/math" xmlns:v="urn:schemas-microsoft-com:vml" xmlns:wp14="http://schemas.microsoft.com/office/word/2010/wordprocessingDrawing" xmlns:wp="http://schemas.openxmlformats.org/drawingml/2006/wordprocessingDrawing" xmlns:w10="urn:schemas-microsoft-com:office:word" xmlns:w="http://schemas.openxmlformats.org/wordprocessingml/2006/main" xmlns:w14="http://schemas.microsoft.com/office/word/2010/wordml" xmlns:w15="http://schemas.microsoft.com/office/word/2012/wordml" xmlns:w16cid="http://schemas.microsoft.com/office/word/2016/wordml/cid" xmlns:w16se="http://schemas.microsoft.com/office/word/2015/wordml/symex" xmlns:wpg="http://schemas.microsoft.com/office/word/2010/wordprocessingGroup" xmlns:wpi="http://schemas.microsoft.com/office/word/2010/wordprocessingInk" xmlns:wne="http://schemas.microsoft.com/office/word/2006/wordml" xmlns:wps="http://schemas.microsoft.com/office/word/2010/wordprocessingShape" mc:Ignorable="w14 w15 w16se w16cid wp14">
+<w:ftr xmlns:wpc="http://schemas.microsoft.com/office/word/2010/wordprocessingCanvas" xmlns:cx="http://schemas.microsoft.com/office/drawing/2014/chartex" xmlns:cx1="http://schemas.microsoft.com/office/drawing/2015/9/8/chartex" xmlns:mc="http://schemas.openxmlformats.org/markup-compatibility/2006" xmlns:o="urn:schemas-microsoft-com:office:office" xmlns:r="http://schemas.openxmlformats.org/officeDocument/2006/relationships" xmlns:m="http://schemas.openxmlformats.org/officeDocument/2006/math" xmlns:v="urn:schemas-microsoft-com:vml" xmlns:wp14="http://schemas.microsoft.com/office/word/2010/wordprocessingDrawing" xmlns:wp="http://schemas.openxmlformats.org/drawingml/2006/wordprocessingDrawing" xmlns:w10="urn:schemas-microsoft-com:office:word" xmlns:w="http://schemas.openxmlformats.org/wordprocessingml/2006/main" xmlns:w14="http://schemas.microsoft.com/office/word/2010/wordml" xmlns:w15="http://schemas.microsoft.com/office/word/2012/wordml" xmlns:w16se="http://schemas.microsoft.com/office/word/2015/wordml/symex" xmlns:wpg="http://schemas.microsoft.com/office/word/2010/wordprocessingGroup" xmlns:wpi="http://schemas.microsoft.com/office/word/2010/wordprocessingInk" xmlns:wne="http://schemas.microsoft.com/office/word/2006/wordml" xmlns:wps="http://schemas.microsoft.com/office/word/2010/wordprocessingShape" mc:Ignorable="w14 w15 w16se wp14">
   <w:p>
     <w:pPr>
       <w:pStyle w:val="Footer"/>
@@ -14232,7 +14287,7 @@
                           <pic:pic xmlns:pic="http://schemas.openxmlformats.org/drawingml/2006/picture">
                             <pic:nvPicPr>
                               <pic:cNvPr id="0" name="Picture 19">
-                                <a:hlinkClick r:id="rId1"/>
+                                <a:hlinkClick r:id="rId3"/>
                               </pic:cNvPr>
                               <pic:cNvPicPr>
                                 <a:picLocks noChangeAspect="1" noChangeArrowheads="1"/>
@@ -14905,7 +14960,7 @@
 </file>
 
 <file path=word/footnotes.xml><?xml version="1.0" encoding="utf-8"?>
-<w:footnotes xmlns:wpc="http://schemas.microsoft.com/office/word/2010/wordprocessingCanvas" xmlns:cx="http://schemas.microsoft.com/office/drawing/2014/chartex" xmlns:cx1="http://schemas.microsoft.com/office/drawing/2015/9/8/chartex" xmlns:cx2="http://schemas.microsoft.com/office/drawing/2015/10/21/chartex" xmlns:cx3="http://schemas.microsoft.com/office/drawing/2016/5/9/chartex" xmlns:cx4="http://schemas.microsoft.com/office/drawing/2016/5/10/chartex" xmlns:cx5="http://schemas.microsoft.com/office/drawing/2016/5/11/chartex" xmlns:cx6="http://schemas.microsoft.com/office/drawing/2016/5/12/chartex" xmlns:cx7="http://schemas.microsoft.com/office/drawing/2016/5/13/chartex" xmlns:cx8="http://schemas.microsoft.com/office/drawing/2016/5/14/chartex" xmlns:mc="http://schemas.openxmlformats.org/markup-compatibility/2006" xmlns:aink="http://schemas.microsoft.com/office/drawing/2016/ink" xmlns:am3d="http://schemas.microsoft.com/office/drawing/2017/model3d" xmlns:o="urn:schemas-microsoft-com:office:office" xmlns:r="http://schemas.openxmlformats.org/officeDocument/2006/relationships" xmlns:m="http://schemas.openxmlformats.org/officeDocument/2006/math" xmlns:v="urn:schemas-microsoft-com:vml" xmlns:wp14="http://schemas.microsoft.com/office/word/2010/wordprocessingDrawing" xmlns:wp="http://schemas.openxmlformats.org/drawingml/2006/wordprocessingDrawing" xmlns:w10="urn:schemas-microsoft-com:office:word" xmlns:w="http://schemas.openxmlformats.org/wordprocessingml/2006/main" xmlns:w14="http://schemas.microsoft.com/office/word/2010/wordml" xmlns:w15="http://schemas.microsoft.com/office/word/2012/wordml" xmlns:w16cid="http://schemas.microsoft.com/office/word/2016/wordml/cid" xmlns:w16se="http://schemas.microsoft.com/office/word/2015/wordml/symex" xmlns:wpg="http://schemas.microsoft.com/office/word/2010/wordprocessingGroup" xmlns:wpi="http://schemas.microsoft.com/office/word/2010/wordprocessingInk" xmlns:wne="http://schemas.microsoft.com/office/word/2006/wordml" xmlns:wps="http://schemas.microsoft.com/office/word/2010/wordprocessingShape" mc:Ignorable="w14 w15 w16se w16cid wp14">
+<w:footnotes xmlns:wpc="http://schemas.microsoft.com/office/word/2010/wordprocessingCanvas" xmlns:cx="http://schemas.microsoft.com/office/drawing/2014/chartex" xmlns:cx1="http://schemas.microsoft.com/office/drawing/2015/9/8/chartex" xmlns:mc="http://schemas.openxmlformats.org/markup-compatibility/2006" xmlns:o="urn:schemas-microsoft-com:office:office" xmlns:r="http://schemas.openxmlformats.org/officeDocument/2006/relationships" xmlns:m="http://schemas.openxmlformats.org/officeDocument/2006/math" xmlns:v="urn:schemas-microsoft-com:vml" xmlns:wp14="http://schemas.microsoft.com/office/word/2010/wordprocessingDrawing" xmlns:wp="http://schemas.openxmlformats.org/drawingml/2006/wordprocessingDrawing" xmlns:w10="urn:schemas-microsoft-com:office:word" xmlns:w="http://schemas.openxmlformats.org/wordprocessingml/2006/main" xmlns:w14="http://schemas.microsoft.com/office/word/2010/wordml" xmlns:w15="http://schemas.microsoft.com/office/word/2012/wordml" xmlns:w16se="http://schemas.microsoft.com/office/word/2015/wordml/symex" xmlns:wpg="http://schemas.microsoft.com/office/word/2010/wordprocessingGroup" xmlns:wpi="http://schemas.microsoft.com/office/word/2010/wordprocessingInk" xmlns:wne="http://schemas.microsoft.com/office/word/2006/wordml" xmlns:wps="http://schemas.microsoft.com/office/word/2010/wordprocessingShape" mc:Ignorable="w14 w15 w16se wp14">
   <w:footnote w:type="separator" w:id="-1">
     <w:p>
       <w:pPr>
@@ -14930,7 +14985,7 @@
 </file>
 
 <file path=word/header1.xml><?xml version="1.0" encoding="utf-8"?>
-<w:hdr xmlns:wpc="http://schemas.microsoft.com/office/word/2010/wordprocessingCanvas" xmlns:cx="http://schemas.microsoft.com/office/drawing/2014/chartex" xmlns:cx1="http://schemas.microsoft.com/office/drawing/2015/9/8/chartex" xmlns:cx2="http://schemas.microsoft.com/office/drawing/2015/10/21/chartex" xmlns:cx3="http://schemas.microsoft.com/office/drawing/2016/5/9/chartex" xmlns:cx4="http://schemas.microsoft.com/office/drawing/2016/5/10/chartex" xmlns:cx5="http://schemas.microsoft.com/office/drawing/2016/5/11/chartex" xmlns:cx6="http://schemas.microsoft.com/office/drawing/2016/5/12/chartex" xmlns:cx7="http://schemas.microsoft.com/office/drawing/2016/5/13/chartex" xmlns:cx8="http://schemas.microsoft.com/office/drawing/2016/5/14/chartex" xmlns:mc="http://schemas.openxmlformats.org/markup-compatibility/2006" xmlns:aink="http://schemas.microsoft.com/office/drawing/2016/ink" xmlns:am3d="http://schemas.microsoft.com/office/drawing/2017/model3d" xmlns:o="urn:schemas-microsoft-com:office:office" xmlns:r="http://schemas.openxmlformats.org/officeDocument/2006/relationships" xmlns:m="http://schemas.openxmlformats.org/officeDocument/2006/math" xmlns:v="urn:schemas-microsoft-com:vml" xmlns:wp14="http://schemas.microsoft.com/office/word/2010/wordprocessingDrawing" xmlns:wp="http://schemas.openxmlformats.org/drawingml/2006/wordprocessingDrawing" xmlns:w10="urn:schemas-microsoft-com:office:word" xmlns:w="http://schemas.openxmlformats.org/wordprocessingml/2006/main" xmlns:w14="http://schemas.microsoft.com/office/word/2010/wordml" xmlns:w15="http://schemas.microsoft.com/office/word/2012/wordml" xmlns:w16cid="http://schemas.microsoft.com/office/word/2016/wordml/cid" xmlns:w16se="http://schemas.microsoft.com/office/word/2015/wordml/symex" xmlns:wpg="http://schemas.microsoft.com/office/word/2010/wordprocessingGroup" xmlns:wpi="http://schemas.microsoft.com/office/word/2010/wordprocessingInk" xmlns:wne="http://schemas.microsoft.com/office/word/2006/wordml" xmlns:wps="http://schemas.microsoft.com/office/word/2010/wordprocessingShape" mc:Ignorable="w14 w15 w16se w16cid wp14">
+<w:hdr xmlns:wpc="http://schemas.microsoft.com/office/word/2010/wordprocessingCanvas" xmlns:cx="http://schemas.microsoft.com/office/drawing/2014/chartex" xmlns:cx1="http://schemas.microsoft.com/office/drawing/2015/9/8/chartex" xmlns:mc="http://schemas.openxmlformats.org/markup-compatibility/2006" xmlns:o="urn:schemas-microsoft-com:office:office" xmlns:r="http://schemas.openxmlformats.org/officeDocument/2006/relationships" xmlns:m="http://schemas.openxmlformats.org/officeDocument/2006/math" xmlns:v="urn:schemas-microsoft-com:vml" xmlns:wp14="http://schemas.microsoft.com/office/word/2010/wordprocessingDrawing" xmlns:wp="http://schemas.openxmlformats.org/drawingml/2006/wordprocessingDrawing" xmlns:w10="urn:schemas-microsoft-com:office:word" xmlns:w="http://schemas.openxmlformats.org/wordprocessingml/2006/main" xmlns:w14="http://schemas.microsoft.com/office/word/2010/wordml" xmlns:w15="http://schemas.microsoft.com/office/word/2012/wordml" xmlns:w16se="http://schemas.microsoft.com/office/word/2015/wordml/symex" xmlns:wpg="http://schemas.microsoft.com/office/word/2010/wordprocessingGroup" xmlns:wpi="http://schemas.microsoft.com/office/word/2010/wordprocessingInk" xmlns:wne="http://schemas.microsoft.com/office/word/2006/wordml" xmlns:wps="http://schemas.microsoft.com/office/word/2010/wordprocessingShape" mc:Ignorable="w14 w15 w16se wp14">
   <w:p>
     <w:pPr>
       <w:pStyle w:val="Header"/>
@@ -14941,7 +14996,7 @@
 </file>
 
 <file path=word/numbering.xml><?xml version="1.0" encoding="utf-8"?>
-<w:numbering xmlns:wpc="http://schemas.microsoft.com/office/word/2010/wordprocessingCanvas" xmlns:cx="http://schemas.microsoft.com/office/drawing/2014/chartex" xmlns:cx1="http://schemas.microsoft.com/office/drawing/2015/9/8/chartex" xmlns:cx2="http://schemas.microsoft.com/office/drawing/2015/10/21/chartex" xmlns:cx3="http://schemas.microsoft.com/office/drawing/2016/5/9/chartex" xmlns:cx4="http://schemas.microsoft.com/office/drawing/2016/5/10/chartex" xmlns:cx5="http://schemas.microsoft.com/office/drawing/2016/5/11/chartex" xmlns:cx6="http://schemas.microsoft.com/office/drawing/2016/5/12/chartex" xmlns:cx7="http://schemas.microsoft.com/office/drawing/2016/5/13/chartex" xmlns:cx8="http://schemas.microsoft.com/office/drawing/2016/5/14/chartex" xmlns:mc="http://schemas.openxmlformats.org/markup-compatibility/2006" xmlns:aink="http://schemas.microsoft.com/office/drawing/2016/ink" xmlns:am3d="http://schemas.microsoft.com/office/drawing/2017/model3d" xmlns:o="urn:schemas-microsoft-com:office:office" xmlns:r="http://schemas.openxmlformats.org/officeDocument/2006/relationships" xmlns:m="http://schemas.openxmlformats.org/officeDocument/2006/math" xmlns:v="urn:schemas-microsoft-com:vml" xmlns:wp14="http://schemas.microsoft.com/office/word/2010/wordprocessingDrawing" xmlns:wp="http://schemas.openxmlformats.org/drawingml/2006/wordprocessingDrawing" xmlns:w10="urn:schemas-microsoft-com:office:word" xmlns:w="http://schemas.openxmlformats.org/wordprocessingml/2006/main" xmlns:w14="http://schemas.microsoft.com/office/word/2010/wordml" xmlns:w15="http://schemas.microsoft.com/office/word/2012/wordml" xmlns:w16cid="http://schemas.microsoft.com/office/word/2016/wordml/cid" xmlns:w16se="http://schemas.microsoft.com/office/word/2015/wordml/symex" xmlns:wpg="http://schemas.microsoft.com/office/word/2010/wordprocessingGroup" xmlns:wpi="http://schemas.microsoft.com/office/word/2010/wordprocessingInk" xmlns:wne="http://schemas.microsoft.com/office/word/2006/wordml" xmlns:wps="http://schemas.microsoft.com/office/word/2010/wordprocessingShape" mc:Ignorable="w14 w15 w16se w16cid wp14">
+<w:numbering xmlns:wpc="http://schemas.microsoft.com/office/word/2010/wordprocessingCanvas" xmlns:cx="http://schemas.microsoft.com/office/drawing/2014/chartex" xmlns:cx1="http://schemas.microsoft.com/office/drawing/2015/9/8/chartex" xmlns:mc="http://schemas.openxmlformats.org/markup-compatibility/2006" xmlns:o="urn:schemas-microsoft-com:office:office" xmlns:r="http://schemas.openxmlformats.org/officeDocument/2006/relationships" xmlns:m="http://schemas.openxmlformats.org/officeDocument/2006/math" xmlns:v="urn:schemas-microsoft-com:vml" xmlns:wp14="http://schemas.microsoft.com/office/word/2010/wordprocessingDrawing" xmlns:wp="http://schemas.openxmlformats.org/drawingml/2006/wordprocessingDrawing" xmlns:w10="urn:schemas-microsoft-com:office:word" xmlns:w="http://schemas.openxmlformats.org/wordprocessingml/2006/main" xmlns:w14="http://schemas.microsoft.com/office/word/2010/wordml" xmlns:w15="http://schemas.microsoft.com/office/word/2012/wordml" xmlns:w16se="http://schemas.microsoft.com/office/word/2015/wordml/symex" xmlns:wpg="http://schemas.microsoft.com/office/word/2010/wordprocessingGroup" xmlns:wpi="http://schemas.microsoft.com/office/word/2010/wordprocessingInk" xmlns:wne="http://schemas.microsoft.com/office/word/2006/wordml" xmlns:wps="http://schemas.microsoft.com/office/word/2010/wordprocessingShape" mc:Ignorable="w14 w15 w16se wp14">
   <w:abstractNum w:abstractNumId="0" w15:restartNumberingAfterBreak="0">
     <w:nsid w:val="0385419C"/>
     <w:multiLevelType w:val="multilevel"/>
@@ -18602,7 +18657,7 @@
 </file>
 
 <file path=word/styles.xml><?xml version="1.0" encoding="utf-8"?>
-<w:styles xmlns:mc="http://schemas.openxmlformats.org/markup-compatibility/2006" xmlns:r="http://schemas.openxmlformats.org/officeDocument/2006/relationships" xmlns:w="http://schemas.openxmlformats.org/wordprocessingml/2006/main" xmlns:w14="http://schemas.microsoft.com/office/word/2010/wordml" xmlns:w15="http://schemas.microsoft.com/office/word/2012/wordml" xmlns:w16cid="http://schemas.microsoft.com/office/word/2016/wordml/cid" xmlns:w16se="http://schemas.microsoft.com/office/word/2015/wordml/symex" mc:Ignorable="w14 w15 w16se w16cid">
+<w:styles xmlns:mc="http://schemas.openxmlformats.org/markup-compatibility/2006" xmlns:r="http://schemas.openxmlformats.org/officeDocument/2006/relationships" xmlns:w="http://schemas.openxmlformats.org/wordprocessingml/2006/main" xmlns:w14="http://schemas.microsoft.com/office/word/2010/wordml" xmlns:w15="http://schemas.microsoft.com/office/word/2012/wordml" xmlns:w16se="http://schemas.microsoft.com/office/word/2015/wordml/symex" mc:Ignorable="w14 w15 w16se">
   <w:docDefaults>
     <w:rPrDefault>
       <w:rPr>
@@ -18613,7 +18668,7 @@
     </w:rPrDefault>
     <w:pPrDefault/>
   </w:docDefaults>
-  <w:latentStyles w:defLockedState="0" w:defUIPriority="99" w:defSemiHidden="0" w:defUnhideWhenUsed="0" w:defQFormat="0" w:count="375">
+  <w:latentStyles w:defLockedState="0" w:defUIPriority="99" w:defSemiHidden="0" w:defUnhideWhenUsed="0" w:defQFormat="0" w:count="371">
     <w:lsdException w:name="Normal" w:uiPriority="0" w:qFormat="1"/>
     <w:lsdException w:name="heading 1" w:uiPriority="9" w:qFormat="1"/>
     <w:lsdException w:name="heading 2" w:semiHidden="1" w:uiPriority="0" w:unhideWhenUsed="1" w:qFormat="1"/>
@@ -18719,6 +18774,7 @@
     <w:lsdException w:name="HTML Sample" w:semiHidden="1" w:unhideWhenUsed="1"/>
     <w:lsdException w:name="HTML Typewriter" w:semiHidden="1" w:unhideWhenUsed="1"/>
     <w:lsdException w:name="HTML Variable" w:semiHidden="1" w:unhideWhenUsed="1"/>
+    <w:lsdException w:name="Normal Table" w:semiHidden="1" w:unhideWhenUsed="1"/>
     <w:lsdException w:name="annotation subject" w:semiHidden="1" w:unhideWhenUsed="1"/>
     <w:lsdException w:name="No List" w:semiHidden="1" w:unhideWhenUsed="1"/>
     <w:lsdException w:name="Outline List 1" w:semiHidden="1" w:unhideWhenUsed="1"/>
@@ -18762,8 +18818,10 @@
     <w:lsdException w:name="Table Elegant" w:semiHidden="1" w:unhideWhenUsed="1"/>
     <w:lsdException w:name="Table Professional" w:semiHidden="1" w:unhideWhenUsed="1"/>
     <w:lsdException w:name="Table Subtle 1" w:semiHidden="1" w:unhideWhenUsed="1"/>
+    <w:lsdException w:name="Table Subtle 2" w:semiHidden="1" w:unhideWhenUsed="1"/>
     <w:lsdException w:name="Table Web 1" w:semiHidden="1" w:unhideWhenUsed="1"/>
     <w:lsdException w:name="Table Web 2" w:semiHidden="1" w:unhideWhenUsed="1"/>
+    <w:lsdException w:name="Table Web 3" w:semiHidden="1" w:unhideWhenUsed="1"/>
     <w:lsdException w:name="Balloon Text" w:semiHidden="1" w:unhideWhenUsed="1"/>
     <w:lsdException w:name="Table Grid" w:uiPriority="59"/>
     <w:lsdException w:name="Table Theme" w:semiHidden="1" w:unhideWhenUsed="1"/>
@@ -18982,10 +19040,6 @@
     <w:lsdException w:name="List Table 5 Dark Accent 6" w:uiPriority="50"/>
     <w:lsdException w:name="List Table 6 Colorful Accent 6" w:uiPriority="51"/>
     <w:lsdException w:name="List Table 7 Colorful Accent 6" w:uiPriority="52"/>
-    <w:lsdException w:name="Mention" w:semiHidden="1" w:unhideWhenUsed="1"/>
-    <w:lsdException w:name="Smart Hyperlink" w:semiHidden="1" w:unhideWhenUsed="1"/>
-    <w:lsdException w:name="Hashtag" w:semiHidden="1" w:unhideWhenUsed="1"/>
-    <w:lsdException w:name="Unresolved Mention" w:semiHidden="1" w:unhideWhenUsed="1"/>
   </w:latentStyles>
   <w:style w:type="paragraph" w:default="1" w:styleId="Normal">
     <w:name w:val="Normal"/>
@@ -23620,7 +23674,7 @@
 </file>
 
 <file path=customXml/itemProps1.xml><?xml version="1.0" encoding="utf-8"?>
-<ds:datastoreItem xmlns:ds="http://schemas.openxmlformats.org/officeDocument/2006/customXml" ds:itemID="{AB903198-D0B0-46A1-AF85-CAA0D260F599}">
+<ds:datastoreItem xmlns:ds="http://schemas.openxmlformats.org/officeDocument/2006/customXml" ds:itemID="{F9854E1B-D8BE-4378-B83F-ECA2269E1E58}">
   <ds:schemaRefs>
     <ds:schemaRef ds:uri="http://schemas.openxmlformats.org/officeDocument/2006/bibliography"/>
   </ds:schemaRefs>

</xml_diff>